<commit_message>
report SOC but no inc
</commit_message>
<xml_diff>
--- a/code_krit/report_SOC/SOC.docx
+++ b/code_krit/report_SOC/SOC.docx
@@ -2,8 +2,8 @@
 <file path=word/document.xml><?xml version="1.0" encoding="utf-8"?>
 <w:document xmlns:wpc="http://schemas.microsoft.com/office/word/2010/wordprocessingCanvas" xmlns:cx="http://schemas.microsoft.com/office/drawing/2014/chartex" xmlns:cx1="http://schemas.microsoft.com/office/drawing/2015/9/8/chartex" xmlns:cx2="http://schemas.microsoft.com/office/drawing/2015/10/21/chartex" xmlns:cx3="http://schemas.microsoft.com/office/drawing/2016/5/9/chartex" xmlns:cx4="http://schemas.microsoft.com/office/drawing/2016/5/10/chartex" xmlns:cx5="http://schemas.microsoft.com/office/drawing/2016/5/11/chartex" xmlns:cx6="http://schemas.microsoft.com/office/drawing/2016/5/12/chartex" xmlns:cx7="http://schemas.microsoft.com/office/drawing/2016/5/13/chartex" xmlns:cx8="http://schemas.microsoft.com/office/drawing/2016/5/14/chartex" xmlns:mc="http://schemas.openxmlformats.org/markup-compatibility/2006" xmlns:aink="http://schemas.microsoft.com/office/drawing/2016/ink" xmlns:am3d="http://schemas.microsoft.com/office/drawing/2017/model3d" xmlns:o="urn:schemas-microsoft-com:office:office" xmlns:r="http://schemas.openxmlformats.org/officeDocument/2006/relationships" xmlns:m="http://schemas.openxmlformats.org/officeDocument/2006/math" xmlns:v="urn:schemas-microsoft-com:vml" xmlns:wp14="http://schemas.microsoft.com/office/word/2010/wordprocessingDrawing" xmlns:wp="http://schemas.openxmlformats.org/drawingml/2006/wordprocessingDrawing" xmlns:w10="urn:schemas-microsoft-com:office:word" xmlns:w="http://schemas.openxmlformats.org/wordprocessingml/2006/main" xmlns:w14="http://schemas.microsoft.com/office/word/2010/wordml" xmlns:w15="http://schemas.microsoft.com/office/word/2012/wordml" xmlns:w16cex="http://schemas.microsoft.com/office/word/2018/wordml/cex" xmlns:w16cid="http://schemas.microsoft.com/office/word/2016/wordml/cid" xmlns:w16="http://schemas.microsoft.com/office/word/2018/wordml" xmlns:w16sdtdh="http://schemas.microsoft.com/office/word/2020/wordml/sdtdatahash" xmlns:w16se="http://schemas.microsoft.com/office/word/2015/wordml/symex" xmlns:wpg="http://schemas.microsoft.com/office/word/2010/wordprocessingGroup" xmlns:wpi="http://schemas.microsoft.com/office/word/2010/wordprocessingInk" xmlns:wne="http://schemas.microsoft.com/office/word/2006/wordml" xmlns:wps="http://schemas.microsoft.com/office/word/2010/wordprocessingShape" mc:Ignorable="w14 w15 w16se w16cid w16 w16cex w16sdtdh wp14">
   <w:body>
-    <w:bookmarkStart w:id="0" w:name="_Toc47255110" w:displacedByCustomXml="next"/>
-    <w:bookmarkStart w:id="1" w:name="_Toc47308482" w:displacedByCustomXml="next"/>
+    <w:bookmarkStart w:id="0" w:name="_Toc47308482" w:displacedByCustomXml="next"/>
+    <w:bookmarkStart w:id="1" w:name="_Toc47255110" w:displacedByCustomXml="next"/>
     <w:bookmarkStart w:id="2" w:name="_Toc414866259" w:displacedByCustomXml="next"/>
     <w:sdt>
       <w:sdtPr>
@@ -768,63 +768,6 @@
                                 </w:r>
                                 <w:r>
                                   <w:rPr>
-                                    <w:rFonts w:ascii="TH Sarabun New" w:hAnsi="TH Sarabun New" w:cs="TH Sarabun New" w:hint="cs"/>
-                                    <w:b/>
-                                    <w:bCs/>
-                                    <w:color w:val="000000" w:themeColor="text1"/>
-                                    <w:sz w:val="44"/>
-                                    <w:szCs w:val="44"/>
-                                    <w:cs/>
-                                    <w14:textOutline w14:w="0" w14:cap="rnd" w14:cmpd="dbl" w14:algn="ctr">
-                                      <w14:solidFill>
-                                        <w14:schemeClr w14:val="bg1"/>
-                                      </w14:solidFill>
-                                      <w14:prstDash w14:val="solid"/>
-                                      <w14:bevel/>
-                                    </w14:textOutline>
-                                  </w:rPr>
-                                  <w:t>มีนาคม</w:t>
-                                </w:r>
-                                <w:r>
-                                  <w:rPr>
-                                    <w:rFonts w:ascii="TH Sarabun New" w:hAnsi="TH Sarabun New" w:cs="TH Sarabun New"/>
-                                    <w:b/>
-                                    <w:bCs/>
-                                    <w:color w:val="000000" w:themeColor="text1"/>
-                                    <w:sz w:val="44"/>
-                                    <w:szCs w:val="44"/>
-                                    <w:cs/>
-                                    <w14:textOutline w14:w="0" w14:cap="rnd" w14:cmpd="dbl" w14:algn="ctr">
-                                      <w14:solidFill>
-                                        <w14:schemeClr w14:val="bg1"/>
-                                      </w14:solidFill>
-                                      <w14:prstDash w14:val="solid"/>
-                                      <w14:bevel/>
-                                    </w14:textOutline>
-                                  </w:rPr>
-                                  <w:t xml:space="preserve"> </w:t>
-                                </w:r>
-                                <w:r>
-                                  <w:rPr>
-                                    <w:rFonts w:ascii="TH Sarabun New" w:hAnsi="TH Sarabun New" w:cs="TH Sarabun New"/>
-                                    <w:b/>
-                                    <w:bCs/>
-                                    <w:color w:val="000000" w:themeColor="text1"/>
-                                    <w:sz w:val="44"/>
-                                    <w:szCs w:val="44"/>
-                                    <w:cs/>
-                                    <w14:textOutline w14:w="0" w14:cap="rnd" w14:cmpd="dbl" w14:algn="ctr">
-                                      <w14:solidFill>
-                                        <w14:schemeClr w14:val="bg1"/>
-                                      </w14:solidFill>
-                                      <w14:prstDash w14:val="solid"/>
-                                      <w14:bevel/>
-                                    </w14:textOutline>
-                                  </w:rPr>
-                                  <w:t>256</w:t>
-                                </w:r>
-                                <w:r>
-                                  <w:rPr>
                                     <w:rFonts w:ascii="TH Sarabun New" w:hAnsi="TH Sarabun New" w:cs="TH Sarabun New"/>
                                     <w:b/>
                                     <w:bCs/>
@@ -839,7 +782,7 @@
                                       <w14:bevel/>
                                     </w14:textOutline>
                                   </w:rPr>
-                                  <w:t>5</w:t>
+                                  <w:t xml:space="preserve">มีนาคม 2565</w:t>
                                 </w:r>
                               </w:p>
                               <w:p>
@@ -1324,63 +1267,6 @@
                           </w:r>
                           <w:r>
                             <w:rPr>
-                              <w:rFonts w:ascii="TH Sarabun New" w:hAnsi="TH Sarabun New" w:cs="TH Sarabun New" w:hint="cs"/>
-                              <w:b/>
-                              <w:bCs/>
-                              <w:color w:val="000000" w:themeColor="text1"/>
-                              <w:sz w:val="44"/>
-                              <w:szCs w:val="44"/>
-                              <w:cs/>
-                              <w14:textOutline w14:w="0" w14:cap="rnd" w14:cmpd="dbl" w14:algn="ctr">
-                                <w14:solidFill>
-                                  <w14:schemeClr w14:val="bg1"/>
-                                </w14:solidFill>
-                                <w14:prstDash w14:val="solid"/>
-                                <w14:bevel/>
-                              </w14:textOutline>
-                            </w:rPr>
-                            <w:t>มีนาคม</w:t>
-                          </w:r>
-                          <w:r>
-                            <w:rPr>
-                              <w:rFonts w:ascii="TH Sarabun New" w:hAnsi="TH Sarabun New" w:cs="TH Sarabun New"/>
-                              <w:b/>
-                              <w:bCs/>
-                              <w:color w:val="000000" w:themeColor="text1"/>
-                              <w:sz w:val="44"/>
-                              <w:szCs w:val="44"/>
-                              <w:cs/>
-                              <w14:textOutline w14:w="0" w14:cap="rnd" w14:cmpd="dbl" w14:algn="ctr">
-                                <w14:solidFill>
-                                  <w14:schemeClr w14:val="bg1"/>
-                                </w14:solidFill>
-                                <w14:prstDash w14:val="solid"/>
-                                <w14:bevel/>
-                              </w14:textOutline>
-                            </w:rPr>
-                            <w:t xml:space="preserve"> </w:t>
-                          </w:r>
-                          <w:r>
-                            <w:rPr>
-                              <w:rFonts w:ascii="TH Sarabun New" w:hAnsi="TH Sarabun New" w:cs="TH Sarabun New"/>
-                              <w:b/>
-                              <w:bCs/>
-                              <w:color w:val="000000" w:themeColor="text1"/>
-                              <w:sz w:val="44"/>
-                              <w:szCs w:val="44"/>
-                              <w:cs/>
-                              <w14:textOutline w14:w="0" w14:cap="rnd" w14:cmpd="dbl" w14:algn="ctr">
-                                <w14:solidFill>
-                                  <w14:schemeClr w14:val="bg1"/>
-                                </w14:solidFill>
-                                <w14:prstDash w14:val="solid"/>
-                                <w14:bevel/>
-                              </w14:textOutline>
-                            </w:rPr>
-                            <w:t>256</w:t>
-                          </w:r>
-                          <w:r>
-                            <w:rPr>
                               <w:rFonts w:ascii="TH Sarabun New" w:hAnsi="TH Sarabun New" w:cs="TH Sarabun New"/>
                               <w:b/>
                               <w:bCs/>
@@ -1395,7 +1281,7 @@
                                 <w14:bevel/>
                               </w14:textOutline>
                             </w:rPr>
-                            <w:t>5</w:t>
+                            <w:t xml:space="preserve">มีนาคม 2565</w:t>
                           </w:r>
                         </w:p>
                         <w:p>
@@ -2785,7 +2671,6 @@
           <w:bCs/>
           <w:sz w:val="32"/>
           <w:szCs w:val="32"/>
-          <w:cs/>
         </w:rPr>
       </w:pPr>
       <w:r>
@@ -2810,18 +2695,22 @@
         </w:rPr>
         <w:t xml:space="preserve"> </w:t>
       </w:r>
+      <w:bookmarkStart w:id="3" w:name="_Hlk99959307"/>
       <w:r>
         <w:rPr>
-          <w:rFonts w:ascii="TH Sarabun New" w:hAnsi="TH Sarabun New" w:cs="TH Sarabun New" w:hint="cs"/>
+          <w:rFonts w:ascii="TH Sarabun New" w:hAnsi="TH Sarabun New" w:cs="TH Sarabun New"/>
           <w:b/>
           <w:bCs/>
           <w:sz w:val="32"/>
           <w:szCs w:val="32"/>
-          <w:cs/>
-        </w:rPr>
-        <w:t>มีนาคม</w:t>
+        </w:rPr>
+        <w:t xml:space="preserve">มีนาคม 2565</w:t>
       </w:r>
-      <w:r>
+      <w:bookmarkEnd w:id="3"/>
+    </w:p>
+    <w:p>
+      <w:pPr>
+        <w:jc w:val="center"/>
         <w:rPr>
           <w:rFonts w:ascii="TH Sarabun New" w:hAnsi="TH Sarabun New" w:cs="TH Sarabun New"/>
           <w:b/>
@@ -2830,41 +2719,6 @@
           <w:szCs w:val="32"/>
           <w:cs/>
         </w:rPr>
-        <w:t xml:space="preserve"> </w:t>
-      </w:r>
-      <w:r>
-        <w:rPr>
-          <w:rFonts w:ascii="TH Sarabun New" w:hAnsi="TH Sarabun New" w:cs="TH Sarabun New" w:hint="cs"/>
-          <w:b/>
-          <w:bCs/>
-          <w:sz w:val="32"/>
-          <w:szCs w:val="32"/>
-          <w:cs/>
-        </w:rPr>
-        <w:t>256</w:t>
-      </w:r>
-      <w:r>
-        <w:rPr>
-          <w:rFonts w:ascii="TH Sarabun New" w:hAnsi="TH Sarabun New" w:cs="TH Sarabun New"/>
-          <w:b/>
-          <w:bCs/>
-          <w:sz w:val="32"/>
-          <w:szCs w:val="32"/>
-        </w:rPr>
-        <w:t>5</w:t>
-      </w:r>
-    </w:p>
-    <w:p>
-      <w:pPr>
-        <w:jc w:val="center"/>
-        <w:rPr>
-          <w:rFonts w:ascii="TH Sarabun New" w:hAnsi="TH Sarabun New" w:cs="TH Sarabun New" w:hint="cs"/>
-          <w:b/>
-          <w:bCs/>
-          <w:sz w:val="32"/>
-          <w:szCs w:val="32"/>
-          <w:cs/>
-        </w:rPr>
       </w:pPr>
       <w:r>
         <w:rPr>
@@ -2919,7 +2773,6 @@
           <w:bCs/>
           <w:sz w:val="32"/>
           <w:szCs w:val="32"/>
-          <w:cs/>
         </w:rPr>
       </w:pPr>
       <w:r>
@@ -2940,9 +2793,8 @@
           <w:bCs/>
           <w:sz w:val="32"/>
           <w:szCs w:val="32"/>
-          <w:cs/>
-        </w:rPr>
-        <w:t>บริษัท อินเทอร์เน็ตประเทศไทย จำกัด (มหาชน)</w:t>
+        </w:rPr>
+        <w:t xml:space="preserve">บริษัท อินเทอร์เน็ตประเทศไทย จำกัด (มหาชน)</w:t>
       </w:r>
     </w:p>
     <w:p>
@@ -3049,7 +2901,7 @@
           <w:cs/>
         </w:rPr>
       </w:pPr>
-      <w:bookmarkStart w:id="3" w:name="_Toc81248645"/>
+      <w:bookmarkStart w:id="4" w:name="_Toc81248645"/>
       <w:r>
         <w:rPr>
           <w:rFonts w:ascii="TH Sarabun New" w:hAnsi="TH Sarabun New" w:cs="TH Sarabun New"/>
@@ -3060,7 +2912,7 @@
         </w:rPr>
         <w:t>หลักการและเหตุผล</w:t>
       </w:r>
-      <w:bookmarkEnd w:id="3"/>
+      <w:bookmarkEnd w:id="4"/>
     </w:p>
     <w:p>
       <w:pPr>
@@ -3278,7 +3130,7 @@
           <w:sz w:val="32"/>
         </w:rPr>
       </w:pPr>
-      <w:bookmarkStart w:id="4" w:name="_Toc81248646"/>
+      <w:bookmarkStart w:id="5" w:name="_Toc81248646"/>
       <w:r>
         <w:rPr>
           <w:rFonts w:ascii="TH Sarabun New" w:hAnsi="TH Sarabun New" w:cs="TH Sarabun New"/>
@@ -3289,7 +3141,7 @@
         </w:rPr>
         <w:t>วัตถุประสงค์</w:t>
       </w:r>
-      <w:bookmarkEnd w:id="4"/>
+      <w:bookmarkEnd w:id="5"/>
     </w:p>
     <w:p>
       <w:pPr>
@@ -3431,7 +3283,7 @@
           <w:cs/>
         </w:rPr>
       </w:pPr>
-      <w:bookmarkStart w:id="5" w:name="_Toc81248647"/>
+      <w:bookmarkStart w:id="6" w:name="_Toc81248647"/>
       <w:r>
         <w:rPr>
           <w:rFonts w:ascii="TH Sarabun New" w:hAnsi="TH Sarabun New" w:cs="TH Sarabun New"/>
@@ -3443,7 +3295,7 @@
         <w:lastRenderedPageBreak/>
         <w:t>บทสรุปสำหรับผู้บริหาร</w:t>
       </w:r>
-      <w:bookmarkEnd w:id="5"/>
+      <w:bookmarkEnd w:id="6"/>
       <w:r>
         <w:rPr>
           <w:rFonts w:ascii="TH Sarabun New" w:hAnsi="TH Sarabun New" w:cs="TH Sarabun New"/>
@@ -3515,29 +3367,8 @@
       <w:r>
         <w:rPr>
           <w:rFonts w:ascii="TH Sarabun New" w:hAnsi="TH Sarabun New" w:cs="TH Sarabun New"/>
-          <w:cs/>
-        </w:rPr>
-        <w:t xml:space="preserve"> </w:t>
-      </w:r>
-      <w:r>
-        <w:rPr>
-          <w:rFonts w:ascii="TH Sarabun New" w:hAnsi="TH Sarabun New" w:cs="TH Sarabun New" w:hint="cs"/>
-          <w:cs/>
-        </w:rPr>
-        <w:t>มีนาคม</w:t>
-      </w:r>
-      <w:r>
-        <w:rPr>
-          <w:rFonts w:ascii="TH Sarabun New" w:hAnsi="TH Sarabun New" w:cs="TH Sarabun New" w:hint="cs"/>
-          <w:cs/>
-        </w:rPr>
-        <w:t xml:space="preserve"> 256</w:t>
-      </w:r>
-      <w:r>
-        <w:rPr>
-          <w:rFonts w:ascii="TH Sarabun New" w:hAnsi="TH Sarabun New" w:cs="TH Sarabun New"/>
-        </w:rPr>
-        <w:t>5</w:t>
+        </w:rPr>
+        <w:t xml:space="preserve">มีนาคม 2565</w:t>
       </w:r>
       <w:r>
         <w:rPr>
@@ -3577,7 +3408,7 @@
           <w:u w:val="single"/>
         </w:rPr>
       </w:pPr>
-      <w:bookmarkStart w:id="6" w:name="_Toc81248648"/>
+      <w:bookmarkStart w:id="7" w:name="_Toc81248648"/>
       <w:r>
         <w:rPr>
           <w:rFonts w:ascii="TH Sarabun New" w:hAnsi="TH Sarabun New" w:cs="TH Sarabun New"/>
@@ -3648,7 +3479,7 @@
         </w:rPr>
         <w:t>)</w:t>
       </w:r>
-      <w:bookmarkEnd w:id="6"/>
+      <w:bookmarkEnd w:id="7"/>
     </w:p>
     <w:p>
       <w:pPr>
@@ -3684,29 +3515,9 @@
       </w:r>
       <w:r>
         <w:rPr>
-          <w:rFonts w:ascii="TH Sarabun New" w:hAnsi="TH Sarabun New" w:cs="TH Sarabun New" w:hint="cs"/>
-          <w:cs/>
-        </w:rPr>
-        <w:t>มีนาคม</w:t>
-      </w:r>
-      <w:r>
-        <w:rPr>
           <w:rFonts w:ascii="TH Sarabun New" w:hAnsi="TH Sarabun New" w:cs="TH Sarabun New"/>
-          <w:cs/>
-        </w:rPr>
-        <w:t xml:space="preserve"> </w:t>
-      </w:r>
-      <w:r>
-        <w:rPr>
-          <w:rFonts w:ascii="TH Sarabun New" w:hAnsi="TH Sarabun New" w:cs="TH Sarabun New"/>
-        </w:rPr>
-        <w:t>256</w:t>
-      </w:r>
-      <w:r>
-        <w:rPr>
-          <w:rFonts w:ascii="TH Sarabun New" w:hAnsi="TH Sarabun New" w:cs="TH Sarabun New"/>
-        </w:rPr>
-        <w:t>5</w:t>
+        </w:rPr>
+        <w:t xml:space="preserve">มีนาคม 2565</w:t>
       </w:r>
       <w:r>
         <w:rPr>
@@ -3940,18 +3751,17 @@
           </w:tcPr>
           <w:p>
             <w:pPr>
-              <w:pStyle w:val="ListParagraph"/>
-              <w:numPr>
-                <w:ilvl w:val="0"/>
-                <w:numId w:val="2"/>
-              </w:numPr>
-              <w:spacing w:after="0" w:line="240" w:lineRule="auto"/>
-              <w:jc w:val="both"/>
+              <w:jc w:val="center"/>
               <w:rPr>
                 <w:rFonts w:ascii="TH Sarabun New" w:hAnsi="TH Sarabun New" w:cs="TH Sarabun New"/>
-                <w:sz w:val="28"/>
-              </w:rPr>
-            </w:pPr>
+              </w:rPr>
+            </w:pPr>
+            <w:r>
+              <w:rPr>
+                <w:rFonts w:ascii="TH Sarabun New" w:hAnsi="TH Sarabun New" w:cs="TH Sarabun New"/>
+              </w:rPr>
+              <w:t>1.</w:t>
+            </w:r>
           </w:p>
         </w:tc>
         <w:tc>
@@ -4340,7 +4150,7 @@
         </w:rPr>
         <w:br w:type="page"/>
       </w:r>
-      <w:bookmarkStart w:id="7" w:name="_Toc81248649"/>
+      <w:bookmarkStart w:id="8" w:name="_Toc81248649"/>
       <w:r>
         <w:rPr>
           <w:rFonts w:ascii="TH Sarabun New" w:hAnsi="TH Sarabun New" w:cs="TH Sarabun New"/>
@@ -4377,7 +4187,7 @@
         </w:rPr>
         <w:t>Log</w:t>
       </w:r>
-      <w:bookmarkEnd w:id="7"/>
+      <w:bookmarkEnd w:id="8"/>
       <w:r>
         <w:rPr>
           <w:rFonts w:ascii="TH Sarabun New" w:hAnsi="TH Sarabun New" w:cs="TH Sarabun New"/>
@@ -5293,8 +5103,8 @@
           <w:szCs w:val="28"/>
         </w:rPr>
       </w:pPr>
-      <w:bookmarkStart w:id="8" w:name="_Toc55912646"/>
-      <w:bookmarkStart w:id="9" w:name="_Toc81248650"/>
+      <w:bookmarkStart w:id="9" w:name="_Toc55912646"/>
+      <w:bookmarkStart w:id="10" w:name="_Toc81248650"/>
       <w:r>
         <w:rPr>
           <w:rFonts w:ascii="TH Sarabun New" w:hAnsi="TH Sarabun New" w:cs="TH Sarabun New"/>
@@ -5312,8 +5122,8 @@
         </w:rPr>
         <w:t>Log</w:t>
       </w:r>
-      <w:bookmarkEnd w:id="8"/>
       <w:bookmarkEnd w:id="9"/>
+      <w:bookmarkEnd w:id="10"/>
       <w:r>
         <w:rPr>
           <w:rFonts w:ascii="TH Sarabun New" w:hAnsi="TH Sarabun New" w:cs="TH Sarabun New"/>
@@ -5436,14 +5246,14 @@
                 <w:rFonts w:ascii="TH Sarabun New" w:hAnsi="TH Sarabun New" w:cs="TH Sarabun New"/>
               </w:rPr>
             </w:pPr>
-            <w:bookmarkStart w:id="10" w:name="_Hlk99725480"/>
+            <w:bookmarkStart w:id="11" w:name="_Hlk99725480"/>
             <w:r>
               <w:rPr>
                 <w:rFonts w:ascii="TH Sarabun New" w:hAnsi="TH Sarabun New" w:cs="TH Sarabun New"/>
               </w:rPr>
               <w:t xml:space="preserve">บริษัท หลักทรัพย์จัดการกองทุน เอ็กซ์สปริง จำกัด</w:t>
             </w:r>
-            <w:bookmarkEnd w:id="10"/>
+            <w:bookmarkEnd w:id="11"/>
           </w:p>
         </w:tc>
         <w:tc>
@@ -5472,7 +5282,7 @@
                 <w:rFonts w:ascii="TH Sarabun New" w:eastAsia="Times New Roman" w:hAnsi="TH Sarabun New" w:cs="TH Sarabun New"/>
                 <w:lang w:eastAsia="en-US"/>
               </w:rPr>
-              <w:t xml:space="preserve">1.9561</w:t>
+              <w:t xml:space="preserve">1.9768</w:t>
             </w:r>
           </w:p>
         </w:tc>
@@ -5516,7 +5326,7 @@
           <w:lang w:eastAsia="ja-JP"/>
         </w:rPr>
       </w:pPr>
-      <w:bookmarkStart w:id="11" w:name="_Toc81248651"/>
+      <w:bookmarkStart w:id="12" w:name="_Toc81248651"/>
       <w:r>
         <w:rPr>
           <w:rFonts w:ascii="TH Sarabun New" w:hAnsi="TH Sarabun New" w:cs="TH Sarabun New"/>
@@ -5528,7 +5338,7 @@
         <w:lastRenderedPageBreak/>
         <w:t>ภาคผนวก</w:t>
       </w:r>
-      <w:bookmarkEnd w:id="11"/>
+      <w:bookmarkEnd w:id="12"/>
     </w:p>
     <w:tbl>
       <w:tblPr>
@@ -10784,7 +10594,7 @@
     <w:p>
       <w:pPr>
         <w:rPr>
-          <w:rFonts w:ascii="TH Sarabun New" w:hAnsi="TH Sarabun New" w:cs="TH Sarabun New" w:hint="cs"/>
+          <w:rFonts w:ascii="TH Sarabun New" w:hAnsi="TH Sarabun New" w:cs="TH Sarabun New"/>
           <w:cs/>
           <w:lang w:eastAsia="ja-JP"/>
         </w:rPr>
@@ -17081,16 +16891,6 @@
 </file>
 
 <file path=customXml/item3.xml><?xml version="1.0" encoding="utf-8"?>
-<b:Sources xmlns:b="http://schemas.openxmlformats.org/officeDocument/2006/bibliography" xmlns="http://schemas.openxmlformats.org/officeDocument/2006/bibliography" SelectedStyle="\APA.XSL" StyleName="APA"/>
-</file>
-
-<file path=customXml/item4.xml><?xml version="1.0" encoding="utf-8"?>
-<p:properties xmlns:p="http://schemas.microsoft.com/office/2006/metadata/properties" xmlns:xsi="http://www.w3.org/2001/XMLSchema-instance" xmlns:pc="http://schemas.microsoft.com/office/infopath/2007/PartnerControls">
-  <documentManagement/>
-</p:properties>
-</file>
-
-<file path=customXml/item5.xml><?xml version="1.0" encoding="utf-8"?>
 <ct:contentTypeSchema xmlns:ct="http://schemas.microsoft.com/office/2006/metadata/contentType" xmlns:ma="http://schemas.microsoft.com/office/2006/metadata/properties/metaAttributes" ct:_="" ma:_="" ma:contentTypeName="Document" ma:contentTypeID="0x010100EFAB92DA034B74469AC018E489BBBC75" ma:contentTypeVersion="2" ma:contentTypeDescription="Create a new document." ma:contentTypeScope="" ma:versionID="ceeb49b4c3b29cc07673795ac5349686">
   <xsd:schema xmlns:xsd="http://www.w3.org/2001/XMLSchema" xmlns:xs="http://www.w3.org/2001/XMLSchema" xmlns:p="http://schemas.microsoft.com/office/2006/metadata/properties" xmlns:ns3="27d045c9-d150-43a8-8d0a-8771c4e30d1d" targetNamespace="http://schemas.microsoft.com/office/2006/metadata/properties" ma:root="true" ma:fieldsID="1ff986d54c79a25875190e35f78a23eb" ns3:_="">
     <xsd:import namespace="27d045c9-d150-43a8-8d0a-8771c4e30d1d"/>
@@ -17222,6 +17022,16 @@
 </ct:contentTypeSchema>
 </file>
 
+<file path=customXml/item4.xml><?xml version="1.0" encoding="utf-8"?>
+<p:properties xmlns:p="http://schemas.microsoft.com/office/2006/metadata/properties" xmlns:xsi="http://www.w3.org/2001/XMLSchema-instance" xmlns:pc="http://schemas.microsoft.com/office/infopath/2007/PartnerControls">
+  <documentManagement/>
+</p:properties>
+</file>
+
+<file path=customXml/item5.xml><?xml version="1.0" encoding="utf-8"?>
+<b:Sources xmlns:b="http://schemas.openxmlformats.org/officeDocument/2006/bibliography" xmlns="http://schemas.openxmlformats.org/officeDocument/2006/bibliography" SelectedStyle="\APA.XSL" StyleName="APA"/>
+</file>
+
 <file path=customXml/itemProps1.xml><?xml version="1.0" encoding="utf-8"?>
 <ds:datastoreItem xmlns:ds="http://schemas.openxmlformats.org/officeDocument/2006/customXml" ds:itemID="{55AF091B-3C7A-41E3-B477-F2FDAA23CFDA}">
   <ds:schemaRefs>
@@ -17239,23 +17049,6 @@
 </file>
 
 <file path=customXml/itemProps3.xml><?xml version="1.0" encoding="utf-8"?>
-<ds:datastoreItem xmlns:ds="http://schemas.openxmlformats.org/officeDocument/2006/customXml" ds:itemID="{F6C76056-881E-4F5D-B71F-69FE5B6FED4D}">
-  <ds:schemaRefs>
-    <ds:schemaRef ds:uri="http://schemas.openxmlformats.org/officeDocument/2006/bibliography"/>
-  </ds:schemaRefs>
-</ds:datastoreItem>
-</file>
-
-<file path=customXml/itemProps4.xml><?xml version="1.0" encoding="utf-8"?>
-<ds:datastoreItem xmlns:ds="http://schemas.openxmlformats.org/officeDocument/2006/customXml" ds:itemID="{C05FEA85-90AB-42F9-B6FE-5DF2406B42D8}">
-  <ds:schemaRefs>
-    <ds:schemaRef ds:uri="http://schemas.microsoft.com/office/2006/metadata/properties"/>
-    <ds:schemaRef ds:uri="http://schemas.microsoft.com/office/infopath/2007/PartnerControls"/>
-  </ds:schemaRefs>
-</ds:datastoreItem>
-</file>
-
-<file path=customXml/itemProps5.xml><?xml version="1.0" encoding="utf-8"?>
 <ds:datastoreItem xmlns:ds="http://schemas.openxmlformats.org/officeDocument/2006/customXml" ds:itemID="{C39610AC-BABD-4DC7-A279-20C5F633A58A}">
   <ds:schemaRefs>
     <ds:schemaRef ds:uri="http://schemas.microsoft.com/office/2006/metadata/contentType"/>
@@ -17271,4 +17064,21 @@
     <ds:schemaRef ds:uri="http://schemas.microsoft.com/internal/obd"/>
   </ds:schemaRefs>
 </ds:datastoreItem>
+</file>
+
+<file path=customXml/itemProps4.xml><?xml version="1.0" encoding="utf-8"?>
+<ds:datastoreItem xmlns:ds="http://schemas.openxmlformats.org/officeDocument/2006/customXml" ds:itemID="{C05FEA85-90AB-42F9-B6FE-5DF2406B42D8}">
+  <ds:schemaRefs>
+    <ds:schemaRef ds:uri="http://schemas.microsoft.com/office/2006/metadata/properties"/>
+    <ds:schemaRef ds:uri="http://schemas.microsoft.com/office/infopath/2007/PartnerControls"/>
+  </ds:schemaRefs>
+</ds:datastoreItem>
+</file>
+
+<file path=customXml/itemProps5.xml><?xml version="1.0" encoding="utf-8"?>
+<ds:datastoreItem xmlns:ds="http://schemas.openxmlformats.org/officeDocument/2006/customXml" ds:itemID="{F6C76056-881E-4F5D-B71F-69FE5B6FED4D}">
+  <ds:schemaRefs>
+    <ds:schemaRef ds:uri="http://schemas.openxmlformats.org/officeDocument/2006/bibliography"/>
+  </ds:schemaRefs>
+</ds:datastoreItem>
 </file>
</xml_diff>